<commit_message>
update resume pdf and doc
</commit_message>
<xml_diff>
--- a/pdf/charles_watson_resume.docx
+++ b/pdf/charles_watson_resume.docx
@@ -84,6 +84,8 @@
             <w:bookmarkEnd w:id="1"/>
             <w:r>
               <w:rPr>
+                <w:sz w:val="28"/>
+                <w:szCs w:val="28"/>
                 <w:rtl w:val="0"/>
               </w:rPr>
               <w:t xml:space="preserve">Full-Stack MEAN Developer</w:t>
@@ -330,7 +332,7 @@
                 <w:i w:val="1"/>
                 <w:rtl w:val="0"/>
               </w:rPr>
-              <w:t xml:space="preserve">Advisor</w:t>
+              <w:t xml:space="preserve">Tech Advisor</w:t>
             </w:r>
           </w:p>
           <w:p>
@@ -565,7 +567,7 @@
                 <w:b w:val="0"/>
                 <w:rtl w:val="0"/>
               </w:rPr>
-              <w:t xml:space="preserve">Oxford, OH — B.A. </w:t>
+              <w:t xml:space="preserve">Oxford, OH — </w:t>
             </w:r>
             <w:r>
               <w:rPr>
@@ -573,7 +575,7 @@
                 <w:i w:val="1"/>
                 <w:rtl w:val="0"/>
               </w:rPr>
-              <w:t xml:space="preserve">International Studies</w:t>
+              <w:t xml:space="preserve">B.A. International Studies</w:t>
             </w:r>
           </w:p>
           <w:p>

</xml_diff>

<commit_message>
fix MONTH MONTH text to portray actual job dates
</commit_message>
<xml_diff>
--- a/pdf/charles_watson_resume.docx
+++ b/pdf/charles_watson_resume.docx
@@ -419,7 +419,7 @@
               <w:rPr>
                 <w:rtl w:val="0"/>
               </w:rPr>
-              <w:t xml:space="preserve">MONTH 2013 - MONTH 2015</w:t>
+              <w:t xml:space="preserve">October 2013 - May 2015</w:t>
             </w:r>
             <w:r>
               <w:rPr>
@@ -554,7 +554,7 @@
               <w:rPr>
                 <w:rtl w:val="0"/>
               </w:rPr>
-              <w:t xml:space="preserve"> Miami University</w:t>
+              <w:t xml:space="preserve">Miami University</w:t>
             </w:r>
             <w:r>
               <w:rPr>

</xml_diff>

<commit_message>
add wittenberg to resume
</commit_message>
<xml_diff>
--- a/pdf/charles_watson_resume.docx
+++ b/pdf/charles_watson_resume.docx
@@ -77,6 +77,7 @@
           <w:p>
             <w:pPr>
               <w:pStyle w:val="Subtitle"/>
+              <w:spacing w:line="360" w:lineRule="auto"/>
               <w:contextualSpacing w:val="0"/>
               <w:jc w:val="center"/>
             </w:pPr>
@@ -192,7 +193,7 @@
       </w:tr>
       <w:tr>
         <w:trPr>
-          <w:trHeight w:val="11760" w:hRule="atLeast"/>
+          <w:trHeight w:val="11320" w:hRule="atLeast"/>
         </w:trPr>
         <w:tc>
           <w:tcPr>
@@ -212,6 +213,7 @@
           <w:p>
             <w:pPr>
               <w:pStyle w:val="Heading1"/>
+              <w:spacing w:before="0" w:lineRule="auto"/>
               <w:contextualSpacing w:val="0"/>
             </w:pPr>
             <w:bookmarkStart w:colFirst="0" w:colLast="0" w:name="h.y7d3xdxnr44m" w:id="2"/>
@@ -608,57 +610,59 @@
               </w:rPr>
               <w:t xml:space="preserve">Studies heavily focused in international economics and Eastern European politics.</w:t>
             </w:r>
-            <w:r>
-              <w:rPr>
-                <w:rtl w:val="0"/>
-              </w:rPr>
-            </w:r>
-          </w:p>
-          <w:p>
-            <w:pPr>
-              <w:pStyle w:val="Heading1"/>
-              <w:contextualSpacing w:val="0"/>
-            </w:pPr>
-            <w:bookmarkStart w:colFirst="0" w:colLast="0" w:name="h.jhv78pp9wtzd" w:id="14"/>
+          </w:p>
+          <w:p>
+            <w:pPr>
+              <w:pStyle w:val="Heading2"/>
+              <w:contextualSpacing w:val="0"/>
+            </w:pPr>
+            <w:bookmarkStart w:colFirst="0" w:colLast="0" w:name="h.f6yndq4eosqj" w:id="14"/>
             <w:bookmarkEnd w:id="14"/>
             <w:r>
               <w:rPr>
                 <w:rtl w:val="0"/>
               </w:rPr>
-              <w:t xml:space="preserve">PROJECTS</w:t>
-            </w:r>
-            <w:r>
-              <w:rPr>
-                <w:rtl w:val="0"/>
-              </w:rPr>
-            </w:r>
-          </w:p>
-          <w:p>
-            <w:pPr>
-              <w:pStyle w:val="Heading2"/>
-              <w:contextualSpacing w:val="0"/>
-            </w:pPr>
-            <w:bookmarkStart w:colFirst="0" w:colLast="0" w:name="h.dl025kzfzsgc" w:id="15"/>
+              <w:t xml:space="preserve">Wittenberg University, </w:t>
+            </w:r>
+            <w:r>
+              <w:rPr>
+                <w:b w:val="0"/>
+                <w:rtl w:val="0"/>
+              </w:rPr>
+              <w:t xml:space="preserve">Oxford, OH — </w:t>
+            </w:r>
+            <w:r>
+              <w:rPr>
+                <w:b w:val="0"/>
+                <w:i w:val="1"/>
+                <w:rtl w:val="0"/>
+              </w:rPr>
+              <w:t xml:space="preserve">International Studies</w:t>
+            </w:r>
+          </w:p>
+          <w:p>
+            <w:pPr>
+              <w:pStyle w:val="Heading3"/>
+              <w:contextualSpacing w:val="0"/>
+            </w:pPr>
+            <w:bookmarkStart w:colFirst="0" w:colLast="0" w:name="h.wd5djpxyjccs" w:id="15"/>
             <w:bookmarkEnd w:id="15"/>
             <w:r>
               <w:rPr>
                 <w:rtl w:val="0"/>
               </w:rPr>
-              <w:t xml:space="preserve">Collection of projects can be found at</w:t>
-            </w:r>
-          </w:p>
-          <w:p>
-            <w:pPr>
-              <w:pStyle w:val="Heading2"/>
-              <w:contextualSpacing w:val="0"/>
-            </w:pPr>
-            <w:bookmarkStart w:colFirst="0" w:colLast="0" w:name="h.vm051rmyhoww" w:id="16"/>
-            <w:bookmarkEnd w:id="16"/>
-            <w:r>
-              <w:rPr>
-                <w:rtl w:val="0"/>
-              </w:rPr>
-              <w:t xml:space="preserve">www.charlesnwatson.com</w:t>
+              <w:t xml:space="preserve">August 2011 - May 2013</w:t>
+            </w:r>
+          </w:p>
+          <w:p>
+            <w:pPr>
+              <w:contextualSpacing w:val="0"/>
+            </w:pPr>
+            <w:r>
+              <w:rPr>
+                <w:rtl w:val="0"/>
+              </w:rPr>
+              <w:t xml:space="preserve">Studies heavily focused in international economics and Eastern European politics.</w:t>
             </w:r>
             <w:r>
               <w:rPr>
@@ -687,8 +691,8 @@
               <w:pStyle w:val="Heading1"/>
               <w:contextualSpacing w:val="0"/>
             </w:pPr>
-            <w:bookmarkStart w:colFirst="0" w:colLast="0" w:name="h.ca0awj8022e2" w:id="17"/>
-            <w:bookmarkEnd w:id="17"/>
+            <w:bookmarkStart w:colFirst="0" w:colLast="0" w:name="h.ca0awj8022e2" w:id="16"/>
+            <w:bookmarkEnd w:id="16"/>
             <w:r>
               <w:rPr>
                 <w:rtl w:val="0"/>
@@ -720,8 +724,8 @@
               <w:pStyle w:val="Heading1"/>
               <w:contextualSpacing w:val="0"/>
             </w:pPr>
-            <w:bookmarkStart w:colFirst="0" w:colLast="0" w:name="h.tuxh7mwdaxox" w:id="18"/>
-            <w:bookmarkEnd w:id="18"/>
+            <w:bookmarkStart w:colFirst="0" w:colLast="0" w:name="h.tuxh7mwdaxox" w:id="17"/>
+            <w:bookmarkEnd w:id="17"/>
             <w:r>
               <w:rPr>
                 <w:rtl w:val="0"/>
@@ -785,8 +789,8 @@
               <w:pStyle w:val="Heading1"/>
               <w:contextualSpacing w:val="0"/>
             </w:pPr>
-            <w:bookmarkStart w:colFirst="0" w:colLast="0" w:name="h.cxxkes25b26" w:id="19"/>
-            <w:bookmarkEnd w:id="19"/>
+            <w:bookmarkStart w:colFirst="0" w:colLast="0" w:name="h.cxxkes25b26" w:id="18"/>
+            <w:bookmarkEnd w:id="18"/>
             <w:r>
               <w:rPr>
                 <w:rtl w:val="0"/>
@@ -864,12 +868,97 @@
       </w:r>
     </w:p>
     <w:sectPr>
+      <w:headerReference r:id="rId6" w:type="first"/>
+      <w:footerReference r:id="rId7" w:type="default"/>
+      <w:footerReference r:id="rId8" w:type="first"/>
       <w:pgSz w:h="15840" w:w="12240"/>
       <w:pgMar w:bottom="863.9999999999999" w:top="576" w:left="863.9999999999999" w:right="863.9999999999999"/>
       <w:pgNumType w:start="1"/>
+      <w:titlePg w:val="1"/>
     </w:sectPr>
   </w:body>
 </w:document>
+</file>
+
+<file path=word/footer1.xml><?xml version="1.0" encoding="utf-8"?>
+<w:ftr xmlns:mc="http://schemas.openxmlformats.org/markup-compatibility/2006" xmlns:o="urn:schemas-microsoft-com:office:office" xmlns:r="http://schemas.openxmlformats.org/officeDocument/2006/relationships" xmlns:m="http://schemas.openxmlformats.org/officeDocument/2006/math" xmlns:v="urn:schemas-microsoft-com:vml" xmlns:wp="http://schemas.openxmlformats.org/drawingml/2006/wordprocessingDrawing" xmlns:w10="urn:schemas-microsoft-com:office:word" xmlns:w="http://schemas.openxmlformats.org/wordprocessingml/2006/main" xmlns:wne="http://schemas.microsoft.com/office/word/2006/wordml" xmlns:sl="http://schemas.openxmlformats.org/schemaLibrary/2006/main" xmlns:a="http://schemas.openxmlformats.org/drawingml/2006/main" xmlns:pic="http://schemas.openxmlformats.org/drawingml/2006/picture" xmlns:c="http://schemas.openxmlformats.org/drawingml/2006/chart" xmlns:lc="http://schemas.openxmlformats.org/drawingml/2006/lockedCanvas" xmlns:dgm="http://schemas.openxmlformats.org/drawingml/2006/diagram" xmlns:wps="http://schemas.microsoft.com/office/word/2010/wordprocessingShape" xmlns:wpg="http://schemas.microsoft.com/office/word/2010/wordprocessingGroup">
+  <w:p>
+    <w:pPr>
+      <w:pStyle w:val="Heading2"/>
+      <w:spacing w:line="480" w:lineRule="auto"/>
+      <w:contextualSpacing w:val="0"/>
+      <w:jc w:val="center"/>
+    </w:pPr>
+    <w:bookmarkStart w:colFirst="0" w:colLast="0" w:name="h.jljcqfcx5ofb" w:id="19"/>
+    <w:bookmarkEnd w:id="19"/>
+    <w:r>
+      <w:rPr>
+        <w:rtl w:val="0"/>
+      </w:rPr>
+    </w:r>
+  </w:p>
+</w:ftr>
+</file>
+
+<file path=word/footer2.xml><?xml version="1.0" encoding="utf-8"?>
+<w:ftr xmlns:mc="http://schemas.openxmlformats.org/markup-compatibility/2006" xmlns:o="urn:schemas-microsoft-com:office:office" xmlns:r="http://schemas.openxmlformats.org/officeDocument/2006/relationships" xmlns:m="http://schemas.openxmlformats.org/officeDocument/2006/math" xmlns:v="urn:schemas-microsoft-com:vml" xmlns:wp="http://schemas.openxmlformats.org/drawingml/2006/wordprocessingDrawing" xmlns:w10="urn:schemas-microsoft-com:office:word" xmlns:w="http://schemas.openxmlformats.org/wordprocessingml/2006/main" xmlns:wne="http://schemas.microsoft.com/office/word/2006/wordml" xmlns:sl="http://schemas.openxmlformats.org/schemaLibrary/2006/main" xmlns:a="http://schemas.openxmlformats.org/drawingml/2006/main" xmlns:pic="http://schemas.openxmlformats.org/drawingml/2006/picture" xmlns:c="http://schemas.openxmlformats.org/drawingml/2006/chart" xmlns:lc="http://schemas.openxmlformats.org/drawingml/2006/lockedCanvas" xmlns:dgm="http://schemas.openxmlformats.org/drawingml/2006/diagram" xmlns:wps="http://schemas.microsoft.com/office/word/2010/wordprocessingShape" xmlns:wpg="http://schemas.microsoft.com/office/word/2010/wordprocessingGroup">
+  <w:p>
+    <w:pPr>
+      <w:pStyle w:val="Heading2"/>
+      <w:spacing w:before="0" w:lineRule="auto"/>
+      <w:contextualSpacing w:val="0"/>
+      <w:jc w:val="center"/>
+    </w:pPr>
+    <w:bookmarkStart w:colFirst="0" w:colLast="0" w:name="h.q0rdnq4wh0m5" w:id="20"/>
+    <w:bookmarkEnd w:id="20"/>
+    <w:r>
+      <w:rPr>
+        <w:rtl w:val="0"/>
+      </w:rPr>
+      <w:t xml:space="preserve">Collection of projects can be found at</w:t>
+    </w:r>
+  </w:p>
+  <w:p>
+    <w:pPr>
+      <w:pStyle w:val="Heading2"/>
+      <w:spacing w:line="480" w:lineRule="auto"/>
+      <w:contextualSpacing w:val="0"/>
+      <w:jc w:val="center"/>
+    </w:pPr>
+    <w:bookmarkStart w:colFirst="0" w:colLast="0" w:name="h.e0ouxy8avb3v" w:id="21"/>
+    <w:bookmarkEnd w:id="21"/>
+    <w:hyperlink r:id="rId1">
+      <w:r>
+        <w:rPr>
+          <w:color w:val="1155cc"/>
+          <w:u w:val="single"/>
+          <w:rtl w:val="0"/>
+        </w:rPr>
+        <w:t xml:space="preserve">www.charlesnwatson.com</w:t>
+      </w:r>
+    </w:hyperlink>
+    <w:r>
+      <w:rPr>
+        <w:rtl w:val="0"/>
+      </w:rPr>
+    </w:r>
+  </w:p>
+</w:ftr>
+</file>
+
+<file path=word/header1.xml><?xml version="1.0" encoding="utf-8"?>
+<w:hdr xmlns:mc="http://schemas.openxmlformats.org/markup-compatibility/2006" xmlns:o="urn:schemas-microsoft-com:office:office" xmlns:r="http://schemas.openxmlformats.org/officeDocument/2006/relationships" xmlns:m="http://schemas.openxmlformats.org/officeDocument/2006/math" xmlns:v="urn:schemas-microsoft-com:vml" xmlns:wp="http://schemas.openxmlformats.org/drawingml/2006/wordprocessingDrawing" xmlns:w10="urn:schemas-microsoft-com:office:word" xmlns:w="http://schemas.openxmlformats.org/wordprocessingml/2006/main" xmlns:wne="http://schemas.microsoft.com/office/word/2006/wordml" xmlns:sl="http://schemas.openxmlformats.org/schemaLibrary/2006/main" xmlns:a="http://schemas.openxmlformats.org/drawingml/2006/main" xmlns:pic="http://schemas.openxmlformats.org/drawingml/2006/picture" xmlns:c="http://schemas.openxmlformats.org/drawingml/2006/chart" xmlns:lc="http://schemas.openxmlformats.org/drawingml/2006/lockedCanvas" xmlns:dgm="http://schemas.openxmlformats.org/drawingml/2006/diagram" xmlns:wps="http://schemas.microsoft.com/office/word/2010/wordprocessingShape" xmlns:wpg="http://schemas.microsoft.com/office/word/2010/wordprocessingGroup">
+  <w:p>
+    <w:pPr>
+      <w:contextualSpacing w:val="0"/>
+    </w:pPr>
+    <w:r>
+      <w:rPr>
+        <w:rtl w:val="0"/>
+      </w:rPr>
+    </w:r>
+  </w:p>
+</w:hdr>
 </file>
 
 <file path=word/numbering.xml><?xml version="1.0" encoding="utf-8"?>

</xml_diff>